<commit_message>
Updated comments and reference format
</commit_message>
<xml_diff>
--- a/Homework 2.docx
+++ b/Homework 2.docx
@@ -34,168 +34,186 @@
         <w:t xml:space="preserve">a. </w:t>
       </w:r>
       <w:r>
-        <w:t xml:space="preserve">Download the data set </w:t>
-      </w:r>
-      <w:commentRangeStart w:id="0"/>
-      <w:r>
-        <w:t>airport.csv</w:t>
-      </w:r>
-      <w:commentRangeEnd w:id="0"/>
+        <w:t xml:space="preserve">Download the data set airport.csv.  </w:t>
+      </w:r>
+      <w:r>
+        <w:t>Read it i</w:t>
+      </w:r>
+      <w:r>
+        <w:t>n</w:t>
+      </w:r>
+      <w:r>
+        <w:t>to</w:t>
+      </w:r>
+      <w:r>
+        <w:t xml:space="preserve"> R</w:t>
+      </w:r>
+      <w:r>
+        <w:t xml:space="preserve">, attach the data, and look at the first few lines of data to see the format of the data.  This data set contains data on all 135 medium and large airports in the US in 1990.  </w:t>
+      </w:r>
+    </w:p>
+    <w:p>
+      <w:r>
+        <w:t>(</w:t>
+      </w:r>
+      <w:r>
+        <w:t>Dataset</w:t>
+      </w:r>
+      <w:r>
+        <w:t xml:space="preserve">: </w:t>
+      </w:r>
+      <w:r>
+        <w:t xml:space="preserve"> “US Airport Statistics,” submitted by Larry Winner, University of Florida.  </w:t>
+      </w:r>
+      <w:r>
+        <w:t xml:space="preserve"> </w:t>
+      </w:r>
+      <w:r>
+        <w:t xml:space="preserve">Dataset obtained from the Journal of Statistics Education (http://www.amstat.org/publications/jse). Accessed </w:t>
+      </w:r>
+      <w:r>
+        <w:t>3 June 2015</w:t>
+      </w:r>
+      <w:r>
+        <w:t>. Used by permission of author.</w:t>
+      </w:r>
+      <w:r>
+        <w:t xml:space="preserve">) </w:t>
+      </w:r>
+      <w:bookmarkStart w:id="0" w:name="_GoBack"/>
+      <w:bookmarkEnd w:id="0"/>
+    </w:p>
+    <w:p/>
+    <w:p>
+      <w:r>
+        <w:t xml:space="preserve">Use control flow to </w:t>
+      </w:r>
+    </w:p>
+    <w:p>
+      <w:r>
+        <w:t>b. Print a list of airports at which the number of scheduled departures was less than the number of departures performed.</w:t>
+      </w:r>
+    </w:p>
+    <w:p>
+      <w:proofErr w:type="gramStart"/>
+      <w:r>
+        <w:t>c</w:t>
+      </w:r>
+      <w:proofErr w:type="gramEnd"/>
+      <w:r>
+        <w:t xml:space="preserve">. find the total number of passengers on flights from the airports </w:t>
+      </w:r>
+      <w:r>
+        <w:t>in part b.</w:t>
+      </w:r>
+    </w:p>
+    <w:p>
+      <w:r>
+        <w:t xml:space="preserve">Submit your R code to parts a-c to GitHub.  </w:t>
+      </w:r>
+      <w:r>
+        <w:t xml:space="preserve">Copy and paste </w:t>
+      </w:r>
+      <w:r>
+        <w:t>the list of airports (for part b) and total number of passengers (for part c)</w:t>
+      </w:r>
+      <w:r>
+        <w:t xml:space="preserve"> into a separate text file and submit it to </w:t>
+      </w:r>
+      <w:commentRangeStart w:id="1"/>
+      <w:r>
+        <w:t>GitHub</w:t>
+      </w:r>
+      <w:commentRangeEnd w:id="1"/>
       <w:r>
         <w:rPr>
           <w:rStyle w:val="CommentReference"/>
         </w:rPr>
-        <w:commentReference w:id="0"/>
+        <w:commentReference w:id="1"/>
+      </w:r>
+      <w:r>
+        <w:t>.</w:t>
+      </w:r>
+    </w:p>
+    <w:p/>
+    <w:p>
+      <w:commentRangeStart w:id="2"/>
+      <w:r>
+        <w:t xml:space="preserve">2. </w:t>
+      </w:r>
+      <w:r>
+        <w:t>Cheeseburger, Yum!</w:t>
+      </w:r>
+      <w:commentRangeEnd w:id="2"/>
+      <w:r>
+        <w:rPr>
+          <w:rStyle w:val="CommentReference"/>
+        </w:rPr>
+        <w:commentReference w:id="2"/>
+      </w:r>
+    </w:p>
+    <w:p>
+      <w:r>
+        <w:t>Write a program that prints the numbers 1 to 100, but when you get to a number that’s divisible by 3, print “Pepsi” instead.  When you get to a number that’s divisible by 5, print “Cheeseburger” instead.  For numbers divisible by both 3 and 5, print “Yum!”</w:t>
+      </w:r>
+    </w:p>
+    <w:p>
+      <w:r>
+        <w:t>Submit your code to GitHub.</w:t>
+      </w:r>
+    </w:p>
+    <w:p/>
+    <w:p>
+      <w:r>
+        <w:t>3</w:t>
+      </w:r>
+      <w:commentRangeStart w:id="3"/>
+      <w:r>
+        <w:t>.  Mortgage Calculator</w:t>
+      </w:r>
+      <w:commentRangeEnd w:id="3"/>
+      <w:r>
+        <w:rPr>
+          <w:rStyle w:val="CommentReference"/>
+        </w:rPr>
+        <w:commentReference w:id="3"/>
+      </w:r>
+    </w:p>
+    <w:p>
+      <w:r>
+        <w:t xml:space="preserve">(Developed by Peter Bui, modified by Abra Brisbin and Ursula </w:t>
+      </w:r>
+      <w:proofErr w:type="spellStart"/>
+      <w:r>
+        <w:t>Whitcher</w:t>
+      </w:r>
+      <w:proofErr w:type="spellEnd"/>
+      <w:r>
+        <w:t>)</w:t>
+      </w:r>
+    </w:p>
+    <w:p>
+      <w:r>
+        <w:t>In this problem, you will a mortgage calculator that takes as input the principal loan amount, interest rate, and monthly payment, and generates an amortization table and computes how many years and months it took to pay off the mortgage, and the total amount of payments over that time.</w:t>
+      </w:r>
+    </w:p>
+    <w:p>
+      <w:r>
+        <w:t xml:space="preserve">Buying a house is one of the biggest financial </w:t>
+      </w:r>
+      <w:r>
+        <w:t>transaction</w:t>
+      </w:r>
+      <w:r>
+        <w:t xml:space="preserve">s that many people ever </w:t>
+      </w:r>
+      <w:r>
+        <w:t>undertake</w:t>
       </w:r>
       <w:r>
         <w:t xml:space="preserve">.  </w:t>
       </w:r>
       <w:r>
-        <w:t>Read it i</w:t>
-      </w:r>
-      <w:r>
-        <w:t>n</w:t>
-      </w:r>
-      <w:r>
-        <w:t>to</w:t>
-      </w:r>
-      <w:r>
-        <w:t xml:space="preserve"> R</w:t>
-      </w:r>
-      <w:r>
-        <w:t xml:space="preserve">, attach the data, and look at the first few lines of data to see the format of the data.  This data set contains data on all 135 medium and large airports in the US in 1990.  </w:t>
-      </w:r>
-    </w:p>
-    <w:p>
-      <w:r>
-        <w:t xml:space="preserve">Use control flow to </w:t>
-      </w:r>
-    </w:p>
-    <w:p>
-      <w:r>
-        <w:t xml:space="preserve">b. </w:t>
-      </w:r>
-      <w:commentRangeStart w:id="1"/>
-      <w:r>
-        <w:t>Print</w:t>
-      </w:r>
-      <w:commentRangeEnd w:id="1"/>
-      <w:r>
-        <w:rPr>
-          <w:rStyle w:val="CommentReference"/>
-        </w:rPr>
-        <w:commentReference w:id="1"/>
-      </w:r>
-      <w:r>
-        <w:t xml:space="preserve"> a list of airports at which the number of scheduled departures was less than the number of departures performed.</w:t>
-      </w:r>
-    </w:p>
-    <w:p>
-      <w:proofErr w:type="gramStart"/>
-      <w:r>
-        <w:t>c</w:t>
-      </w:r>
-      <w:proofErr w:type="gramEnd"/>
-      <w:r>
-        <w:t xml:space="preserve">. find the total number of passengers on flights from the airports </w:t>
-      </w:r>
-      <w:r>
-        <w:t>in part b.</w:t>
-      </w:r>
-    </w:p>
-    <w:p>
-      <w:r>
-        <w:t xml:space="preserve">Submit your R code to parts a-c to GitHub.  Include the list of airports (for part b) and total number of passengers (for part c) as </w:t>
-      </w:r>
-      <w:r>
-        <w:rPr>
-          <w:i/>
-        </w:rPr>
-        <w:t>comments</w:t>
-      </w:r>
-      <w:r>
-        <w:t>.</w:t>
-      </w:r>
-    </w:p>
-    <w:p/>
-    <w:p>
-      <w:commentRangeStart w:id="2"/>
-      <w:r>
-        <w:t xml:space="preserve">2. </w:t>
-      </w:r>
-      <w:r>
-        <w:t>Cheeseburger, Yum!</w:t>
-      </w:r>
-      <w:commentRangeEnd w:id="2"/>
-      <w:r>
-        <w:rPr>
-          <w:rStyle w:val="CommentReference"/>
-        </w:rPr>
-        <w:commentReference w:id="2"/>
-      </w:r>
-    </w:p>
-    <w:p>
-      <w:r>
-        <w:t>Write a program that prints the numbers 1 to 100, but when you get to a number that’s divisible by 3, print “Pepsi” instead.  When you get to a number that’s divisible by 5, print “Cheeseburger” instead.  For numbers divisible by both 3 and 5, print “Yum!”</w:t>
-      </w:r>
-    </w:p>
-    <w:p>
-      <w:r>
-        <w:t>Submit your code to GitHub.</w:t>
-      </w:r>
-    </w:p>
-    <w:p/>
-    <w:p>
-      <w:r>
-        <w:t>3</w:t>
-      </w:r>
-      <w:commentRangeStart w:id="4"/>
-      <w:r>
-        <w:t>.  Mortgage Calculator</w:t>
-      </w:r>
-      <w:commentRangeEnd w:id="4"/>
-      <w:r>
-        <w:rPr>
-          <w:rStyle w:val="CommentReference"/>
-        </w:rPr>
-        <w:commentReference w:id="4"/>
-      </w:r>
-    </w:p>
-    <w:p>
-      <w:r>
-        <w:t xml:space="preserve">(Developed by Peter Bui, modified by Abra Brisbin and Ursula </w:t>
-      </w:r>
-      <w:proofErr w:type="spellStart"/>
-      <w:r>
-        <w:t>Whitcher</w:t>
-      </w:r>
-      <w:proofErr w:type="spellEnd"/>
-      <w:r>
-        <w:t>)</w:t>
-      </w:r>
-    </w:p>
-    <w:p>
-      <w:r>
-        <w:t>In this problem, you will a mortgage calculator that takes as input the principal loan amount, interest rate, and monthly payment, and generates an amortization table and computes how many years and months it took to pay off the mortgage, and the total amount of payments over that time.</w:t>
-      </w:r>
-    </w:p>
-    <w:p>
-      <w:r>
-        <w:t xml:space="preserve">Buying a house is one of the biggest financial </w:t>
-      </w:r>
-      <w:r>
-        <w:t>transaction</w:t>
-      </w:r>
-      <w:r>
-        <w:t xml:space="preserve">s that many people ever </w:t>
-      </w:r>
-      <w:r>
-        <w:t>undertake</w:t>
-      </w:r>
-      <w:r>
-        <w:t xml:space="preserve">.  </w:t>
-      </w:r>
-      <w:r>
         <w:t>Even a small difference in interest rates or monthly payments can make a large difference in how much you ultimately pay for your mortgage.  However, these details are often buried in masses of paperwork--so</w:t>
       </w:r>
       <w:r>
@@ -212,6 +230,7 @@
     </w:p>
     <w:p>
       <w:r>
+        <w:lastRenderedPageBreak/>
         <w:t xml:space="preserve">For example, suppose you borrow $100,000 at 5% annual interest, with $500 monthly payments.  In the first month, the interest increases the balance by $416.67, and then your payment reduces it by $500, for a remaining balance of $99,916.67.  In the second month, the interest charge is </w:t>
       </w:r>
       <w:r>
@@ -220,7 +239,6 @@
     </w:p>
     <w:p>
       <w:r>
-        <w:lastRenderedPageBreak/>
         <w:t>If you continue this process, you get an amortization table like this:</w:t>
       </w:r>
     </w:p>
@@ -234,53 +252,6 @@
             <wp:extent cx="2961905" cy="466667"/>
             <wp:effectExtent l="0" t="0" r="0" b="0"/>
             <wp:docPr id="2" name="Picture 2"/>
-            <wp:cNvGraphicFramePr>
-              <a:graphicFrameLocks xmlns:a="http://schemas.openxmlformats.org/drawingml/2006/main" noChangeAspect="1"/>
-            </wp:cNvGraphicFramePr>
-            <a:graphic xmlns:a="http://schemas.openxmlformats.org/drawingml/2006/main">
-              <a:graphicData uri="http://schemas.openxmlformats.org/drawingml/2006/picture">
-                <pic:pic xmlns:pic="http://schemas.openxmlformats.org/drawingml/2006/picture">
-                  <pic:nvPicPr>
-                    <pic:cNvPr id="1" name=""/>
-                    <pic:cNvPicPr/>
-                  </pic:nvPicPr>
-                  <pic:blipFill>
-                    <a:blip r:embed="rId7"/>
-                    <a:stretch>
-                      <a:fillRect/>
-                    </a:stretch>
-                  </pic:blipFill>
-                  <pic:spPr>
-                    <a:xfrm>
-                      <a:off x="0" y="0"/>
-                      <a:ext cx="2961905" cy="466667"/>
-                    </a:xfrm>
-                    <a:prstGeom prst="rect">
-                      <a:avLst/>
-                    </a:prstGeom>
-                  </pic:spPr>
-                </pic:pic>
-              </a:graphicData>
-            </a:graphic>
-          </wp:inline>
-        </w:drawing>
-      </w:r>
-    </w:p>
-    <w:p>
-      <w:r>
-        <w:t>…</w:t>
-      </w:r>
-    </w:p>
-    <w:p>
-      <w:r>
-        <w:rPr>
-          <w:noProof/>
-        </w:rPr>
-        <w:drawing>
-          <wp:inline distT="0" distB="0" distL="0" distR="0" wp14:anchorId="3C0A658B" wp14:editId="75E6567E">
-            <wp:extent cx="2780952" cy="304762"/>
-            <wp:effectExtent l="0" t="0" r="635" b="635"/>
-            <wp:docPr id="3" name="Picture 3"/>
             <wp:cNvGraphicFramePr>
               <a:graphicFrameLocks xmlns:a="http://schemas.openxmlformats.org/drawingml/2006/main" noChangeAspect="1"/>
             </wp:cNvGraphicFramePr>
@@ -300,7 +271,7 @@
                   <pic:spPr>
                     <a:xfrm>
                       <a:off x="0" y="0"/>
-                      <a:ext cx="2780952" cy="304762"/>
+                      <a:ext cx="2961905" cy="466667"/>
                     </a:xfrm>
                     <a:prstGeom prst="rect">
                       <a:avLst/>
@@ -315,7 +286,7 @@
     </w:p>
     <w:p>
       <w:r>
-        <w:t>You can also compute the total amount of time and money to pay off the mortgage:</w:t>
+        <w:t>…</w:t>
       </w:r>
     </w:p>
     <w:p>
@@ -324,10 +295,10 @@
           <w:noProof/>
         </w:rPr>
         <w:drawing>
-          <wp:inline distT="0" distB="0" distL="0" distR="0" wp14:anchorId="0A9893CA" wp14:editId="1A6A70A5">
-            <wp:extent cx="4990476" cy="180952"/>
-            <wp:effectExtent l="0" t="0" r="0" b="0"/>
-            <wp:docPr id="1" name="Picture 1"/>
+          <wp:inline distT="0" distB="0" distL="0" distR="0" wp14:anchorId="3C0A658B" wp14:editId="75E6567E">
+            <wp:extent cx="2780952" cy="304762"/>
+            <wp:effectExtent l="0" t="0" r="635" b="635"/>
+            <wp:docPr id="3" name="Picture 3"/>
             <wp:cNvGraphicFramePr>
               <a:graphicFrameLocks xmlns:a="http://schemas.openxmlformats.org/drawingml/2006/main" noChangeAspect="1"/>
             </wp:cNvGraphicFramePr>
@@ -347,6 +318,53 @@
                   <pic:spPr>
                     <a:xfrm>
                       <a:off x="0" y="0"/>
+                      <a:ext cx="2780952" cy="304762"/>
+                    </a:xfrm>
+                    <a:prstGeom prst="rect">
+                      <a:avLst/>
+                    </a:prstGeom>
+                  </pic:spPr>
+                </pic:pic>
+              </a:graphicData>
+            </a:graphic>
+          </wp:inline>
+        </w:drawing>
+      </w:r>
+    </w:p>
+    <w:p>
+      <w:r>
+        <w:t>You can also compute the total amount of time and money to pay off the mortgage:</w:t>
+      </w:r>
+    </w:p>
+    <w:p>
+      <w:r>
+        <w:rPr>
+          <w:noProof/>
+        </w:rPr>
+        <w:drawing>
+          <wp:inline distT="0" distB="0" distL="0" distR="0" wp14:anchorId="0A9893CA" wp14:editId="1A6A70A5">
+            <wp:extent cx="4990476" cy="180952"/>
+            <wp:effectExtent l="0" t="0" r="0" b="0"/>
+            <wp:docPr id="1" name="Picture 1"/>
+            <wp:cNvGraphicFramePr>
+              <a:graphicFrameLocks xmlns:a="http://schemas.openxmlformats.org/drawingml/2006/main" noChangeAspect="1"/>
+            </wp:cNvGraphicFramePr>
+            <a:graphic xmlns:a="http://schemas.openxmlformats.org/drawingml/2006/main">
+              <a:graphicData uri="http://schemas.openxmlformats.org/drawingml/2006/picture">
+                <pic:pic xmlns:pic="http://schemas.openxmlformats.org/drawingml/2006/picture">
+                  <pic:nvPicPr>
+                    <pic:cNvPr id="1" name=""/>
+                    <pic:cNvPicPr/>
+                  </pic:nvPicPr>
+                  <pic:blipFill>
+                    <a:blip r:embed="rId10"/>
+                    <a:stretch>
+                      <a:fillRect/>
+                    </a:stretch>
+                  </pic:blipFill>
+                  <pic:spPr>
+                    <a:xfrm>
+                      <a:off x="0" y="0"/>
                       <a:ext cx="4990476" cy="180952"/>
                     </a:xfrm>
                     <a:prstGeom prst="rect">
@@ -374,9 +392,38 @@
       <w:r>
         <w:t xml:space="preserve">2.  For dollar values, only display </w:t>
       </w:r>
+      <w:commentRangeStart w:id="4"/>
+      <w:r>
+        <w:t xml:space="preserve">two digits of precision </w:t>
+      </w:r>
+      <w:commentRangeEnd w:id="4"/>
+      <w:r>
+        <w:rPr>
+          <w:rStyle w:val="CommentReference"/>
+        </w:rPr>
+        <w:commentReference w:id="4"/>
+      </w:r>
+      <w:r>
+        <w:t>after the decimal point.</w:t>
+      </w:r>
+    </w:p>
+    <w:p>
+      <w:r>
+        <w:t>3.  The final payment will almost certainly be smaller than the others, so be careful to check for that case so you don’t end up with a negative balance.</w:t>
+      </w:r>
+    </w:p>
+    <w:p>
+      <w:r>
+        <w:t>4.  If the monthly payment is too small, the balance will go up every month!  If this happens, the program should stop and display an appropriate error message.</w:t>
+      </w:r>
+    </w:p>
+    <w:p>
+      <w:r>
+        <w:t xml:space="preserve">5.  If you accidentally create an infinite loop, try to </w:t>
+      </w:r>
       <w:commentRangeStart w:id="5"/>
       <w:r>
-        <w:t xml:space="preserve">two digits of precision </w:t>
+        <w:t xml:space="preserve">interrupt or restart </w:t>
       </w:r>
       <w:commentRangeEnd w:id="5"/>
       <w:r>
@@ -386,26 +433,16 @@
         <w:commentReference w:id="5"/>
       </w:r>
       <w:r>
-        <w:t>after the decimal point.</w:t>
-      </w:r>
-    </w:p>
-    <w:p>
-      <w:r>
-        <w:t>3.  The final payment will almost certainly be smaller than the others, so be careful to check for that case so you don’t end up with a negative balance.</w:t>
-      </w:r>
-    </w:p>
-    <w:p>
-      <w:r>
-        <w:t>4.  If the monthly payment is too small, the balance will go up every month!  If this happens, the program should stop and display an appropriate error message.</w:t>
-      </w:r>
-    </w:p>
-    <w:p>
-      <w:r>
-        <w:t xml:space="preserve">5.  If you accidentally create an infinite loop, try to </w:t>
+        <w:t>the kernel.</w:t>
+      </w:r>
+    </w:p>
+    <w:p>
+      <w:r>
+        <w:t xml:space="preserve">6.  Use the </w:t>
       </w:r>
       <w:commentRangeStart w:id="6"/>
       <w:r>
-        <w:t xml:space="preserve">interrupt or restart </w:t>
+        <w:t xml:space="preserve">modulus or %% </w:t>
       </w:r>
       <w:commentRangeEnd w:id="6"/>
       <w:r>
@@ -413,25 +450,6 @@
           <w:rStyle w:val="CommentReference"/>
         </w:rPr>
         <w:commentReference w:id="6"/>
-      </w:r>
-      <w:r>
-        <w:t>the kernel.</w:t>
-      </w:r>
-    </w:p>
-    <w:p>
-      <w:r>
-        <w:t xml:space="preserve">6.  Use the </w:t>
-      </w:r>
-      <w:commentRangeStart w:id="7"/>
-      <w:r>
-        <w:t xml:space="preserve">modulus or %% </w:t>
-      </w:r>
-      <w:commentRangeEnd w:id="7"/>
-      <w:r>
-        <w:rPr>
-          <w:rStyle w:val="CommentReference"/>
-        </w:rPr>
-        <w:commentReference w:id="7"/>
       </w:r>
       <w:r>
         <w:t>operator to separate the years and months.</w:t>
@@ -463,7 +481,7 @@
           <w:numId w:val="2"/>
         </w:numPr>
       </w:pPr>
-      <w:commentRangeStart w:id="8"/>
+      <w:commentRangeStart w:id="7"/>
       <w:r>
         <w:t xml:space="preserve">Answers to the following questions, in a Word or other text document to the </w:t>
       </w:r>
@@ -499,12 +517,12 @@
       <w:r>
         <w:t>If you had a mortgage with a principal of $250,000, and interest rate of 4%, and a monthly payment of $1000, how long would it take you to pay it off?  How much will you have paid in total?</w:t>
       </w:r>
-      <w:commentRangeEnd w:id="8"/>
+      <w:commentRangeEnd w:id="7"/>
       <w:r>
         <w:rPr>
           <w:rStyle w:val="CommentReference"/>
         </w:rPr>
-        <w:commentReference w:id="8"/>
+        <w:commentReference w:id="7"/>
       </w:r>
     </w:p>
     <w:p/>
@@ -521,7 +539,7 @@
 
 <file path=word/comments.xml><?xml version="1.0" encoding="utf-8"?>
 <w:comments xmlns:wpc="http://schemas.microsoft.com/office/word/2010/wordprocessingCanvas" xmlns:mc="http://schemas.openxmlformats.org/markup-compatibility/2006" xmlns:o="urn:schemas-microsoft-com:office:office" xmlns:r="http://schemas.openxmlformats.org/officeDocument/2006/relationships" xmlns:m="http://schemas.openxmlformats.org/officeDocument/2006/math" xmlns:v="urn:schemas-microsoft-com:vml" xmlns:wp14="http://schemas.microsoft.com/office/word/2010/wordprocessingDrawing" xmlns:wp="http://schemas.openxmlformats.org/drawingml/2006/wordprocessingDrawing" xmlns:w10="urn:schemas-microsoft-com:office:word" xmlns:w="http://schemas.openxmlformats.org/wordprocessingml/2006/main" xmlns:w14="http://schemas.microsoft.com/office/word/2010/wordml" xmlns:w15="http://schemas.microsoft.com/office/word/2012/wordml" xmlns:wpg="http://schemas.microsoft.com/office/word/2010/wordprocessingGroup" xmlns:wpi="http://schemas.microsoft.com/office/word/2010/wordprocessingInk" xmlns:wne="http://schemas.microsoft.com/office/word/2006/wordml" xmlns:wps="http://schemas.microsoft.com/office/word/2010/wordprocessingShape" mc:Ignorable="w14 w15 wp14">
-  <w:comment w:id="0" w:author="Brisbin, Abra" w:date="2015-06-01T14:50:00Z" w:initials="BA">
+  <w:comment w:id="1" w:author="Brisbin, Abra" w:date="2015-06-03T15:35:00Z" w:initials="BA">
     <w:p>
       <w:pPr>
         <w:pStyle w:val="CommentText"/>
@@ -533,31 +551,7 @@
         <w:annotationRef/>
       </w:r>
       <w:r>
-        <w:t>Cover what a .csv file is, how to read it into R</w:t>
-      </w:r>
-    </w:p>
-  </w:comment>
-  <w:comment w:id="1" w:author="Brisbin, Abra" w:date="2015-06-01T16:26:00Z" w:initials="BA">
-    <w:p>
-      <w:pPr>
-        <w:pStyle w:val="CommentText"/>
-      </w:pPr>
-      <w:r>
-        <w:rPr>
-          <w:rStyle w:val="CommentReference"/>
-        </w:rPr>
-        <w:annotationRef/>
-      </w:r>
-      <w:r>
-        <w:t>Printing</w:t>
-      </w:r>
-    </w:p>
-    <w:p>
-      <w:pPr>
-        <w:pStyle w:val="CommentText"/>
-      </w:pPr>
-      <w:r>
-        <w:t>Indexing</w:t>
+        <w:t>Or D2L?</w:t>
       </w:r>
     </w:p>
   </w:comment>
@@ -589,16 +583,11 @@
       </w:r>
       <w:proofErr w:type="spellEnd"/>
       <w:r>
-        <w:t xml:space="preserve"> lab.  </w:t>
-      </w:r>
-      <w:r>
-        <w:t>It makes it slightly harder to Google the answer.</w:t>
-      </w:r>
-      <w:bookmarkStart w:id="3" w:name="_GoBack"/>
-      <w:bookmarkEnd w:id="3"/>
+        <w:t xml:space="preserve"> lab.  It makes it slightly harder to Google the answer.</w:t>
+      </w:r>
     </w:p>
   </w:comment>
-  <w:comment w:id="4" w:author="Brisbin, Abra" w:date="2015-05-21T10:21:00Z" w:initials="BA">
+  <w:comment w:id="3" w:author="Brisbin, Abra" w:date="2015-05-21T10:21:00Z" w:initials="BA">
     <w:p>
       <w:pPr>
         <w:pStyle w:val="CommentText"/>
@@ -614,7 +603,7 @@
       </w:r>
     </w:p>
   </w:comment>
-  <w:comment w:id="5" w:author="Brisbin, Abra" w:date="2015-05-21T11:30:00Z" w:initials="BA">
+  <w:comment w:id="4" w:author="Brisbin, Abra" w:date="2015-05-21T11:30:00Z" w:initials="BA">
     <w:p>
       <w:pPr>
         <w:pStyle w:val="CommentText"/>
@@ -638,7 +627,7 @@
       </w:r>
     </w:p>
   </w:comment>
-  <w:comment w:id="6" w:author="Brisbin, Abra" w:date="2015-05-21T11:44:00Z" w:initials="BA">
+  <w:comment w:id="5" w:author="Brisbin, Abra" w:date="2015-05-21T11:44:00Z" w:initials="BA">
     <w:p>
       <w:pPr>
         <w:pStyle w:val="CommentText"/>
@@ -654,7 +643,7 @@
       </w:r>
     </w:p>
   </w:comment>
-  <w:comment w:id="7" w:author="Brisbin, Abra" w:date="2015-05-21T12:02:00Z" w:initials="BA">
+  <w:comment w:id="6" w:author="Brisbin, Abra" w:date="2015-05-21T12:02:00Z" w:initials="BA">
     <w:p>
       <w:pPr>
         <w:pStyle w:val="CommentText"/>
@@ -670,7 +659,7 @@
       </w:r>
     </w:p>
   </w:comment>
-  <w:comment w:id="8" w:author="Brisbin, Abra" w:date="2015-05-21T12:05:00Z" w:initials="BA">
+  <w:comment w:id="7" w:author="Brisbin, Abra" w:date="2015-05-21T12:05:00Z" w:initials="BA">
     <w:p>
       <w:pPr>
         <w:pStyle w:val="CommentText"/>
@@ -691,8 +680,7 @@
 
 <file path=word/commentsExtended.xml><?xml version="1.0" encoding="utf-8"?>
 <w15:commentsEx xmlns:wpc="http://schemas.microsoft.com/office/word/2010/wordprocessingCanvas" xmlns:mc="http://schemas.openxmlformats.org/markup-compatibility/2006" xmlns:o="urn:schemas-microsoft-com:office:office" xmlns:r="http://schemas.openxmlformats.org/officeDocument/2006/relationships" xmlns:m="http://schemas.openxmlformats.org/officeDocument/2006/math" xmlns:v="urn:schemas-microsoft-com:vml" xmlns:wp14="http://schemas.microsoft.com/office/word/2010/wordprocessingDrawing" xmlns:wp="http://schemas.openxmlformats.org/drawingml/2006/wordprocessingDrawing" xmlns:w10="urn:schemas-microsoft-com:office:word" xmlns:w="http://schemas.openxmlformats.org/wordprocessingml/2006/main" xmlns:w14="http://schemas.microsoft.com/office/word/2010/wordml" xmlns:w15="http://schemas.microsoft.com/office/word/2012/wordml" xmlns:wpg="http://schemas.microsoft.com/office/word/2010/wordprocessingGroup" xmlns:wpi="http://schemas.microsoft.com/office/word/2010/wordprocessingInk" xmlns:wne="http://schemas.microsoft.com/office/word/2006/wordml" xmlns:wps="http://schemas.microsoft.com/office/word/2010/wordprocessingShape" mc:Ignorable="w14 w15 wp14">
-  <w15:commentEx w15:paraId="6FD5F30F" w15:done="0"/>
-  <w15:commentEx w15:paraId="334958F8" w15:done="0"/>
+  <w15:commentEx w15:paraId="5E693891" w15:done="0"/>
   <w15:commentEx w15:paraId="54FA2320" w15:done="0"/>
   <w15:commentEx w15:paraId="1F6B1BDF" w15:done="0"/>
   <w15:commentEx w15:paraId="74FC4866" w15:done="0"/>
@@ -704,7 +692,7 @@
 
 <file path=word/numbering.xml><?xml version="1.0" encoding="utf-8"?>
 <w:numbering xmlns:wpc="http://schemas.microsoft.com/office/word/2010/wordprocessingCanvas" xmlns:mc="http://schemas.openxmlformats.org/markup-compatibility/2006" xmlns:o="urn:schemas-microsoft-com:office:office" xmlns:r="http://schemas.openxmlformats.org/officeDocument/2006/relationships" xmlns:m="http://schemas.openxmlformats.org/officeDocument/2006/math" xmlns:v="urn:schemas-microsoft-com:vml" xmlns:wp14="http://schemas.microsoft.com/office/word/2010/wordprocessingDrawing" xmlns:wp="http://schemas.openxmlformats.org/drawingml/2006/wordprocessingDrawing" xmlns:w10="urn:schemas-microsoft-com:office:word" xmlns:w="http://schemas.openxmlformats.org/wordprocessingml/2006/main" xmlns:w14="http://schemas.microsoft.com/office/word/2010/wordml" xmlns:w15="http://schemas.microsoft.com/office/word/2012/wordml" xmlns:wpg="http://schemas.microsoft.com/office/word/2010/wordprocessingGroup" xmlns:wpi="http://schemas.microsoft.com/office/word/2010/wordprocessingInk" xmlns:wne="http://schemas.microsoft.com/office/word/2006/wordml" xmlns:wps="http://schemas.microsoft.com/office/word/2010/wordprocessingShape" mc:Ignorable="w14 w15 wp14">
-  <w:abstractNum w:abstractNumId="0">
+  <w:abstractNum w:abstractNumId="0" w15:restartNumberingAfterBreak="0">
     <w:nsid w:val="14C75C00"/>
     <w:multiLevelType w:val="hybridMultilevel"/>
     <w:tmpl w:val="50F8B288"/>
@@ -817,7 +805,7 @@
       </w:rPr>
     </w:lvl>
   </w:abstractNum>
-  <w:abstractNum w:abstractNumId="1">
+  <w:abstractNum w:abstractNumId="1" w15:restartNumberingAfterBreak="0">
     <w:nsid w:val="412432E8"/>
     <w:multiLevelType w:val="hybridMultilevel"/>
     <w:tmpl w:val="5ECE690C"/>
@@ -1450,6 +1438,17 @@
       <w:contextualSpacing/>
     </w:pPr>
   </w:style>
+  <w:style w:type="character" w:styleId="Hyperlink">
+    <w:name w:val="Hyperlink"/>
+    <w:basedOn w:val="DefaultParagraphFont"/>
+    <w:uiPriority w:val="99"/>
+    <w:unhideWhenUsed/>
+    <w:rsid w:val="000F1AF7"/>
+    <w:rPr>
+      <w:color w:val="0563C1" w:themeColor="hyperlink"/>
+      <w:u w:val="single"/>
+    </w:rPr>
+  </w:style>
 </w:styles>
 </file>
 
@@ -1712,4 +1711,16 @@
     </a:ext>
   </a:extLst>
 </a:theme>
+</file>
+
+<file path=customXml/item1.xml><?xml version="1.0" encoding="utf-8"?>
+<b:Sources xmlns:b="http://schemas.openxmlformats.org/officeDocument/2006/bibliography" xmlns="http://schemas.openxmlformats.org/officeDocument/2006/bibliography" SelectedStyle="\APASixthEditionOfficeOnline.xsl" StyleName="APA" Version="6"/>
+</file>
+
+<file path=customXml/itemProps1.xml><?xml version="1.0" encoding="utf-8"?>
+<ds:datastoreItem xmlns:ds="http://schemas.openxmlformats.org/officeDocument/2006/customXml" ds:itemID="{29E3DEDB-C9C3-44BC-A53B-BD93405FAFC1}">
+  <ds:schemaRefs>
+    <ds:schemaRef ds:uri="http://schemas.openxmlformats.org/officeDocument/2006/bibliography"/>
+  </ds:schemaRefs>
+</ds:datastoreItem>
 </file>
</xml_diff>